<commit_message>
update wording and accumulate example
</commit_message>
<xml_diff>
--- a/Principles of Quality Data Analysis.docx
+++ b/Principles of Quality Data Analysis.docx
@@ -11,7 +11,6 @@
         <w:t>Principles of Quality Data Analysis</w:t>
       </w:r>
     </w:p>
-    <w:p/>
     <w:p>
       <w:pPr>
         <w:pStyle w:val="ListParagraph"/>
@@ -19,14 +18,30 @@
           <w:ilvl w:val="0"/>
           <w:numId w:val="1"/>
         </w:numPr>
-      </w:pPr>
-      <w:r>
+        <w:rPr>
+          <w:b/>
+          <w:bCs/>
+        </w:rPr>
+      </w:pPr>
+      <w:r>
+        <w:rPr>
+          <w:b/>
+          <w:bCs/>
+        </w:rPr>
         <w:t>Write a plan</w:t>
       </w:r>
       <w:r>
+        <w:rPr>
+          <w:b/>
+          <w:bCs/>
+        </w:rPr>
         <w:t xml:space="preserve"> before conducting the analysis</w:t>
       </w:r>
       <w:r>
+        <w:rPr>
+          <w:b/>
+          <w:bCs/>
+        </w:rPr>
         <w:t>.</w:t>
       </w:r>
     </w:p>
@@ -94,14 +109,30 @@
           <w:ilvl w:val="0"/>
           <w:numId w:val="1"/>
         </w:numPr>
-      </w:pPr>
-      <w:r>
+        <w:rPr>
+          <w:b/>
+          <w:bCs/>
+        </w:rPr>
+      </w:pPr>
+      <w:r>
+        <w:rPr>
+          <w:b/>
+          <w:bCs/>
+        </w:rPr>
         <w:t>Write a readme</w:t>
       </w:r>
       <w:r>
+        <w:rPr>
+          <w:b/>
+          <w:bCs/>
+        </w:rPr>
         <w:t xml:space="preserve"> in the project directory</w:t>
       </w:r>
       <w:r>
+        <w:rPr>
+          <w:b/>
+          <w:bCs/>
+        </w:rPr>
         <w:t>.</w:t>
       </w:r>
     </w:p>
@@ -117,7 +148,13 @@
         <w:t>Who</w:t>
       </w:r>
       <w:r>
-        <w:t xml:space="preserve"> - </w:t>
+        <w:t xml:space="preserve"> </w:t>
+      </w:r>
+      <w:r>
+        <w:t>–</w:t>
+      </w:r>
+      <w:r>
+        <w:t xml:space="preserve"> </w:t>
       </w:r>
       <w:r>
         <w:t>a</w:t>
@@ -147,7 +184,13 @@
         <w:t>What</w:t>
       </w:r>
       <w:r>
-        <w:t xml:space="preserve"> - a</w:t>
+        <w:t xml:space="preserve"> </w:t>
+      </w:r>
+      <w:r>
+        <w:t>–</w:t>
+      </w:r>
+      <w:r>
+        <w:t xml:space="preserve"> a</w:t>
       </w:r>
       <w:r>
         <w:t>re you doing?</w:t>
@@ -183,6 +226,9 @@
         <w:t xml:space="preserve">he data, the scripts, </w:t>
       </w:r>
       <w:r>
+        <w:t xml:space="preserve">and </w:t>
+      </w:r>
+      <w:r>
         <w:t>supporting documents?</w:t>
       </w:r>
     </w:p>
@@ -205,8 +251,16 @@
           <w:ilvl w:val="0"/>
           <w:numId w:val="1"/>
         </w:numPr>
-      </w:pPr>
-      <w:r>
+        <w:rPr>
+          <w:b/>
+          <w:bCs/>
+        </w:rPr>
+      </w:pPr>
+      <w:r>
+        <w:rPr>
+          <w:b/>
+          <w:bCs/>
+        </w:rPr>
         <w:t>Organize folders clearly and cleanly, with obvious names.</w:t>
       </w:r>
     </w:p>
@@ -236,16 +290,12 @@
       <w:r>
         <w:t>/</w:t>
       </w:r>
-      <w:proofErr w:type="spellStart"/>
-      <w:proofErr w:type="gramStart"/>
       <w:r>
         <w:t>derived</w:t>
       </w:r>
-      <w:proofErr w:type="gramEnd"/>
       <w:r>
         <w:t>_data</w:t>
       </w:r>
-      <w:proofErr w:type="spellEnd"/>
     </w:p>
     <w:p>
       <w:pPr>
@@ -256,18 +306,116 @@
         </w:numPr>
       </w:pPr>
       <w:r>
+        <w:t>/raw_data</w:t>
+      </w:r>
+    </w:p>
+    <w:p>
+      <w:pPr>
+        <w:pStyle w:val="ListParagraph"/>
+        <w:numPr>
+          <w:ilvl w:val="1"/>
+          <w:numId w:val="1"/>
+        </w:numPr>
+      </w:pPr>
+      <w:r>
+        <w:t>scripts</w:t>
+      </w:r>
+    </w:p>
+    <w:p>
+      <w:pPr>
+        <w:pStyle w:val="ListParagraph"/>
+        <w:numPr>
+          <w:ilvl w:val="2"/>
+          <w:numId w:val="1"/>
+        </w:numPr>
+      </w:pPr>
+      <w:r>
+        <w:t>/sas</w:t>
+      </w:r>
+    </w:p>
+    <w:p>
+      <w:pPr>
+        <w:pStyle w:val="ListParagraph"/>
+        <w:numPr>
+          <w:ilvl w:val="2"/>
+          <w:numId w:val="1"/>
+        </w:numPr>
+      </w:pPr>
+      <w:r>
+        <w:t>/R</w:t>
+      </w:r>
+    </w:p>
+    <w:p>
+      <w:pPr>
+        <w:pStyle w:val="ListParagraph"/>
+        <w:numPr>
+          <w:ilvl w:val="2"/>
+          <w:numId w:val="1"/>
+        </w:numPr>
+      </w:pPr>
+      <w:r>
+        <w:t>/functions</w:t>
+      </w:r>
+      <w:r>
+        <w:t xml:space="preserve"> (or macros)</w:t>
+      </w:r>
+    </w:p>
+    <w:p>
+      <w:pPr>
+        <w:pStyle w:val="ListParagraph"/>
+        <w:numPr>
+          <w:ilvl w:val="1"/>
+          <w:numId w:val="1"/>
+        </w:numPr>
+      </w:pPr>
+      <w:r>
+        <w:t>r</w:t>
+      </w:r>
+      <w:r>
+        <w:t>eports</w:t>
+      </w:r>
+    </w:p>
+    <w:p>
+      <w:pPr>
+        <w:pStyle w:val="ListParagraph"/>
+        <w:numPr>
+          <w:ilvl w:val="2"/>
+          <w:numId w:val="1"/>
+        </w:numPr>
+      </w:pPr>
+      <w:r>
         <w:t>/</w:t>
       </w:r>
-      <w:proofErr w:type="spellStart"/>
-      <w:proofErr w:type="gramStart"/>
-      <w:r>
-        <w:t>raw</w:t>
-      </w:r>
-      <w:proofErr w:type="gramEnd"/>
-      <w:r>
-        <w:t>_data</w:t>
-      </w:r>
-      <w:proofErr w:type="spellEnd"/>
+      <w:r>
+        <w:t>m</w:t>
+      </w:r>
+      <w:r>
+        <w:t>anuscripts</w:t>
+      </w:r>
+    </w:p>
+    <w:p>
+      <w:pPr>
+        <w:pStyle w:val="ListParagraph"/>
+        <w:numPr>
+          <w:ilvl w:val="2"/>
+          <w:numId w:val="1"/>
+        </w:numPr>
+      </w:pPr>
+      <w:r>
+        <w:t>/</w:t>
+      </w:r>
+      <w:r>
+        <w:t>ta</w:t>
+      </w:r>
+      <w:r>
+        <w:t xml:space="preserve">bles and </w:t>
+      </w:r>
+      <w:r>
+        <w:t>f</w:t>
+      </w:r>
+      <w:r>
+        <w:t>igures</w:t>
+      </w:r>
     </w:p>
     <w:p>
       <w:pPr>
@@ -278,58 +426,36 @@
         </w:numPr>
       </w:pPr>
       <w:r>
-        <w:t>scripts</w:t>
-      </w:r>
-    </w:p>
-    <w:p>
-      <w:pPr>
-        <w:pStyle w:val="ListParagraph"/>
-        <w:numPr>
-          <w:ilvl w:val="2"/>
-          <w:numId w:val="1"/>
-        </w:numPr>
-      </w:pPr>
-      <w:r>
-        <w:t>/</w:t>
-      </w:r>
-      <w:proofErr w:type="spellStart"/>
-      <w:proofErr w:type="gramStart"/>
-      <w:r>
-        <w:t>sas</w:t>
-      </w:r>
-      <w:proofErr w:type="spellEnd"/>
-      <w:proofErr w:type="gramEnd"/>
-    </w:p>
-    <w:p>
-      <w:pPr>
-        <w:pStyle w:val="ListParagraph"/>
-        <w:numPr>
-          <w:ilvl w:val="2"/>
-          <w:numId w:val="1"/>
-        </w:numPr>
-      </w:pPr>
-      <w:r>
-        <w:t>/R</w:t>
-      </w:r>
-    </w:p>
-    <w:p>
-      <w:pPr>
-        <w:pStyle w:val="ListParagraph"/>
-        <w:numPr>
-          <w:ilvl w:val="2"/>
-          <w:numId w:val="1"/>
-        </w:numPr>
-      </w:pPr>
-      <w:r>
-        <w:t>/</w:t>
-      </w:r>
-      <w:proofErr w:type="gramStart"/>
-      <w:r>
-        <w:t>functions</w:t>
-      </w:r>
-      <w:proofErr w:type="gramEnd"/>
-      <w:r>
-        <w:t xml:space="preserve"> (or macros)</w:t>
+        <w:t>d</w:t>
+      </w:r>
+      <w:r>
+        <w:t xml:space="preserve">ocumentation and </w:t>
+      </w:r>
+      <w:r>
+        <w:t>p</w:t>
+      </w:r>
+      <w:r>
+        <w:t>lans</w:t>
+      </w:r>
+    </w:p>
+    <w:p>
+      <w:pPr>
+        <w:pStyle w:val="ListParagraph"/>
+        <w:numPr>
+          <w:ilvl w:val="0"/>
+          <w:numId w:val="1"/>
+        </w:numPr>
+        <w:rPr>
+          <w:b/>
+          <w:bCs/>
+        </w:rPr>
+      </w:pPr>
+      <w:r>
+        <w:rPr>
+          <w:b/>
+          <w:bCs/>
+        </w:rPr>
+        <w:t>Keep meticulous notes.</w:t>
       </w:r>
     </w:p>
     <w:p>
@@ -341,7 +467,53 @@
         </w:numPr>
       </w:pPr>
       <w:r>
-        <w:t>reports</w:t>
+        <w:t xml:space="preserve">For each project, keep a </w:t>
+      </w:r>
+      <w:r>
+        <w:t>‘</w:t>
+      </w:r>
+      <w:r>
+        <w:t xml:space="preserve">Notes and Meeting </w:t>
+      </w:r>
+      <w:r>
+        <w:t>M</w:t>
+      </w:r>
+      <w:r>
+        <w:t>inutes</w:t>
+      </w:r>
+      <w:r>
+        <w:t>’</w:t>
+      </w:r>
+      <w:r>
+        <w:t xml:space="preserve"> word document with dates, names, keywords, and </w:t>
+      </w:r>
+      <w:r>
+        <w:t xml:space="preserve">a </w:t>
+      </w:r>
+      <w:r>
+        <w:t>summary/action items from each meeting</w:t>
+      </w:r>
+      <w:r>
+        <w:t xml:space="preserve"> so you can ctrl-f items later.</w:t>
+      </w:r>
+    </w:p>
+    <w:p>
+      <w:pPr>
+        <w:pStyle w:val="ListParagraph"/>
+        <w:numPr>
+          <w:ilvl w:val="0"/>
+          <w:numId w:val="1"/>
+        </w:numPr>
+      </w:pPr>
+      <w:r>
+        <w:rPr>
+          <w:b/>
+          <w:bCs/>
+        </w:rPr>
+        <w:t>Stay on top of version control</w:t>
+      </w:r>
+      <w:r>
+        <w:t>.</w:t>
       </w:r>
     </w:p>
     <w:p>
@@ -353,46 +525,16 @@
         </w:numPr>
       </w:pPr>
       <w:r>
-        <w:t>documentation and plans</w:t>
-      </w:r>
-    </w:p>
-    <w:p>
-      <w:pPr>
-        <w:pStyle w:val="ListParagraph"/>
-        <w:numPr>
-          <w:ilvl w:val="0"/>
-          <w:numId w:val="1"/>
-        </w:numPr>
-      </w:pPr>
-      <w:r>
-        <w:t>Keep meticulous notes.</w:t>
-      </w:r>
-    </w:p>
-    <w:p>
-      <w:pPr>
-        <w:pStyle w:val="ListParagraph"/>
-        <w:numPr>
-          <w:ilvl w:val="1"/>
-          <w:numId w:val="1"/>
-        </w:numPr>
-      </w:pPr>
-      <w:r>
-        <w:t>For each project, keep a Notes and Meeting minutes word document with dates, names, keywords, and a summary/action items from each meeting</w:t>
-      </w:r>
-      <w:r>
-        <w:t xml:space="preserve"> so you can ctrl-f items later.</w:t>
-      </w:r>
-    </w:p>
-    <w:p>
-      <w:pPr>
-        <w:pStyle w:val="ListParagraph"/>
-        <w:numPr>
-          <w:ilvl w:val="0"/>
-          <w:numId w:val="1"/>
-        </w:numPr>
-      </w:pPr>
-      <w:r>
-        <w:t>Stay on top of version control – either Git or use archive folders + dated versions. Git is strongly preferred.</w:t>
+        <w:t>E</w:t>
+      </w:r>
+      <w:r>
+        <w:t>ither</w:t>
+      </w:r>
+      <w:r>
+        <w:t xml:space="preserve"> use</w:t>
+      </w:r>
+      <w:r>
+        <w:t xml:space="preserve"> Git or archive folders + dated versions. Git is strongly preferred.</w:t>
       </w:r>
     </w:p>
     <w:sectPr>

</xml_diff>

<commit_message>
update workflow tips and sas skills
</commit_message>
<xml_diff>
--- a/Principles of Quality Data Analysis.docx
+++ b/Principles of Quality Data Analysis.docx
@@ -535,6 +535,87 @@
       </w:r>
       <w:r>
         <w:t xml:space="preserve"> Git or archive folders + dated versions. Git is strongly preferred.</w:t>
+      </w:r>
+    </w:p>
+    <w:p>
+      <w:pPr>
+        <w:pStyle w:val="ListParagraph"/>
+        <w:ind w:left="1440"/>
+      </w:pPr>
+    </w:p>
+    <w:p>
+      <w:pPr>
+        <w:pStyle w:val="Subtitle"/>
+        <w:jc w:val="center"/>
+      </w:pPr>
+      <w:r>
+        <w:t>Daily Workflow Tips</w:t>
+      </w:r>
+    </w:p>
+    <w:p>
+      <w:pPr>
+        <w:pStyle w:val="ListParagraph"/>
+        <w:numPr>
+          <w:ilvl w:val="0"/>
+          <w:numId w:val="2"/>
+        </w:numPr>
+        <w:rPr>
+          <w:b/>
+          <w:bCs/>
+        </w:rPr>
+      </w:pPr>
+      <w:r>
+        <w:rPr>
+          <w:b/>
+          <w:bCs/>
+        </w:rPr>
+        <w:t xml:space="preserve">Separate work sessions into </w:t>
+      </w:r>
+      <w:proofErr w:type="gramStart"/>
+      <w:r>
+        <w:rPr>
+          <w:b/>
+          <w:bCs/>
+        </w:rPr>
+        <w:t>1-2 hour</w:t>
+      </w:r>
+      <w:proofErr w:type="gramEnd"/>
+      <w:r>
+        <w:rPr>
+          <w:b/>
+          <w:bCs/>
+        </w:rPr>
+        <w:t xml:space="preserve"> intervals, with breaks in between for maximum productivity.</w:t>
+      </w:r>
+    </w:p>
+    <w:p>
+      <w:pPr>
+        <w:pStyle w:val="ListParagraph"/>
+        <w:numPr>
+          <w:ilvl w:val="1"/>
+          <w:numId w:val="2"/>
+        </w:numPr>
+      </w:pPr>
+      <w:r>
+        <w:t xml:space="preserve">Spend the first 15-30 minutes reviewing notes, </w:t>
+      </w:r>
+      <w:r>
+        <w:t>planning</w:t>
+      </w:r>
+      <w:r>
+        <w:t>, and if modifying code, reviewing the relevant sections to be modified.</w:t>
+      </w:r>
+    </w:p>
+    <w:p>
+      <w:pPr>
+        <w:pStyle w:val="ListParagraph"/>
+        <w:numPr>
+          <w:ilvl w:val="1"/>
+          <w:numId w:val="2"/>
+        </w:numPr>
+      </w:pPr>
+      <w:r>
+        <w:t>Then work until mental fatigue kicks in.</w:t>
       </w:r>
     </w:p>
     <w:sectPr>
@@ -550,6 +631,92 @@
 <file path=word/numbering.xml><?xml version="1.0" encoding="utf-8"?>
 <w:numbering xmlns:wpc="http://schemas.microsoft.com/office/word/2010/wordprocessingCanvas" xmlns:cx="http://schemas.microsoft.com/office/drawing/2014/chartex" xmlns:cx1="http://schemas.microsoft.com/office/drawing/2015/9/8/chartex" xmlns:cx2="http://schemas.microsoft.com/office/drawing/2015/10/21/chartex" xmlns:cx3="http://schemas.microsoft.com/office/drawing/2016/5/9/chartex" xmlns:cx4="http://schemas.microsoft.com/office/drawing/2016/5/10/chartex" xmlns:cx5="http://schemas.microsoft.com/office/drawing/2016/5/11/chartex" xmlns:cx6="http://schemas.microsoft.com/office/drawing/2016/5/12/chartex" xmlns:cx7="http://schemas.microsoft.com/office/drawing/2016/5/13/chartex" xmlns:cx8="http://schemas.microsoft.com/office/drawing/2016/5/14/chartex" xmlns:mc="http://schemas.openxmlformats.org/markup-compatibility/2006" xmlns:aink="http://schemas.microsoft.com/office/drawing/2016/ink" xmlns:am3d="http://schemas.microsoft.com/office/drawing/2017/model3d" xmlns:o="urn:schemas-microsoft-com:office:office" xmlns:oel="http://schemas.microsoft.com/office/2019/extlst" xmlns:r="http://schemas.openxmlformats.org/officeDocument/2006/relationships" xmlns:m="http://schemas.openxmlformats.org/officeDocument/2006/math" xmlns:v="urn:schemas-microsoft-com:vml" xmlns:wp14="http://schemas.microsoft.com/office/word/2010/wordprocessingDrawing" xmlns:wp="http://schemas.openxmlformats.org/drawingml/2006/wordprocessingDrawing" xmlns:w10="urn:schemas-microsoft-com:office:word" xmlns:w="http://schemas.openxmlformats.org/wordprocessingml/2006/main" xmlns:w14="http://schemas.microsoft.com/office/word/2010/wordml" xmlns:w15="http://schemas.microsoft.com/office/word/2012/wordml" xmlns:w16cex="http://schemas.microsoft.com/office/word/2018/wordml/cex" xmlns:w16cid="http://schemas.microsoft.com/office/word/2016/wordml/cid" xmlns:w16="http://schemas.microsoft.com/office/word/2018/wordml" xmlns:w16sdtdh="http://schemas.microsoft.com/office/word/2020/wordml/sdtdatahash" xmlns:w16se="http://schemas.microsoft.com/office/word/2015/wordml/symex" xmlns:wpg="http://schemas.microsoft.com/office/word/2010/wordprocessingGroup" xmlns:wpi="http://schemas.microsoft.com/office/word/2010/wordprocessingInk" xmlns:wne="http://schemas.microsoft.com/office/word/2006/wordml" xmlns:wps="http://schemas.microsoft.com/office/word/2010/wordprocessingShape" mc:Ignorable="w14 w15 w16se w16cid w16 w16cex w16sdtdh wp14">
   <w:abstractNum w:abstractNumId="0" w15:restartNumberingAfterBreak="0">
+    <w:nsid w:val="0309168D"/>
+    <w:multiLevelType w:val="hybridMultilevel"/>
+    <w:tmpl w:val="C70A4570"/>
+    <w:lvl w:ilvl="0" w:tplc="0409000F">
+      <w:start w:val="1"/>
+      <w:numFmt w:val="decimal"/>
+      <w:lvlText w:val="%1."/>
+      <w:lvlJc w:val="left"/>
+      <w:pPr>
+        <w:ind w:left="720" w:hanging="360"/>
+      </w:pPr>
+    </w:lvl>
+    <w:lvl w:ilvl="1" w:tplc="04090019">
+      <w:start w:val="1"/>
+      <w:numFmt w:val="lowerLetter"/>
+      <w:lvlText w:val="%2."/>
+      <w:lvlJc w:val="left"/>
+      <w:pPr>
+        <w:ind w:left="1440" w:hanging="360"/>
+      </w:pPr>
+    </w:lvl>
+    <w:lvl w:ilvl="2" w:tplc="0409001B" w:tentative="1">
+      <w:start w:val="1"/>
+      <w:numFmt w:val="lowerRoman"/>
+      <w:lvlText w:val="%3."/>
+      <w:lvlJc w:val="right"/>
+      <w:pPr>
+        <w:ind w:left="2160" w:hanging="180"/>
+      </w:pPr>
+    </w:lvl>
+    <w:lvl w:ilvl="3" w:tplc="0409000F" w:tentative="1">
+      <w:start w:val="1"/>
+      <w:numFmt w:val="decimal"/>
+      <w:lvlText w:val="%4."/>
+      <w:lvlJc w:val="left"/>
+      <w:pPr>
+        <w:ind w:left="2880" w:hanging="360"/>
+      </w:pPr>
+    </w:lvl>
+    <w:lvl w:ilvl="4" w:tplc="04090019" w:tentative="1">
+      <w:start w:val="1"/>
+      <w:numFmt w:val="lowerLetter"/>
+      <w:lvlText w:val="%5."/>
+      <w:lvlJc w:val="left"/>
+      <w:pPr>
+        <w:ind w:left="3600" w:hanging="360"/>
+      </w:pPr>
+    </w:lvl>
+    <w:lvl w:ilvl="5" w:tplc="0409001B" w:tentative="1">
+      <w:start w:val="1"/>
+      <w:numFmt w:val="lowerRoman"/>
+      <w:lvlText w:val="%6."/>
+      <w:lvlJc w:val="right"/>
+      <w:pPr>
+        <w:ind w:left="4320" w:hanging="180"/>
+      </w:pPr>
+    </w:lvl>
+    <w:lvl w:ilvl="6" w:tplc="0409000F" w:tentative="1">
+      <w:start w:val="1"/>
+      <w:numFmt w:val="decimal"/>
+      <w:lvlText w:val="%7."/>
+      <w:lvlJc w:val="left"/>
+      <w:pPr>
+        <w:ind w:left="5040" w:hanging="360"/>
+      </w:pPr>
+    </w:lvl>
+    <w:lvl w:ilvl="7" w:tplc="04090019" w:tentative="1">
+      <w:start w:val="1"/>
+      <w:numFmt w:val="lowerLetter"/>
+      <w:lvlText w:val="%8."/>
+      <w:lvlJc w:val="left"/>
+      <w:pPr>
+        <w:ind w:left="5760" w:hanging="360"/>
+      </w:pPr>
+    </w:lvl>
+    <w:lvl w:ilvl="8" w:tplc="0409001B" w:tentative="1">
+      <w:start w:val="1"/>
+      <w:numFmt w:val="lowerRoman"/>
+      <w:lvlText w:val="%9."/>
+      <w:lvlJc w:val="right"/>
+      <w:pPr>
+        <w:ind w:left="6480" w:hanging="180"/>
+      </w:pPr>
+    </w:lvl>
+  </w:abstractNum>
+  <w:abstractNum w:abstractNumId="1" w15:restartNumberingAfterBreak="0">
     <w:nsid w:val="33A03877"/>
     <w:multiLevelType w:val="hybridMultilevel"/>
     <w:tmpl w:val="D5721F7E"/>
@@ -639,6 +806,9 @@
     </w:lvl>
   </w:abstractNum>
   <w:num w:numId="1" w16cid:durableId="1325206347">
+    <w:abstractNumId w:val="1"/>
+  </w:num>
+  <w:num w:numId="2" w16cid:durableId="1529292348">
     <w:abstractNumId w:val="0"/>
   </w:num>
 </w:numbering>

</xml_diff>